<commit_message>
Add to presentation lesson plan
</commit_message>
<xml_diff>
--- a/ippt/Lesson Plan PP 12-2.docx
+++ b/ippt/Lesson Plan PP 12-2.docx
@@ -981,7 +981,11 @@
               <w:right w:val="single" w:sz="18" w:space="0" w:color="000000"/>
             </w:tcBorders>
           </w:tcPr>
-          <w:p/>
+          <w:p>
+            <w:r>
+              <w:t>Whiteboard and markers</w:t>
+            </w:r>
+          </w:p>
         </w:tc>
       </w:tr>
       <w:tr>
@@ -1113,7 +1117,13 @@
               <w:right w:val="single" w:sz="18" w:space="0" w:color="000000"/>
             </w:tcBorders>
           </w:tcPr>
-          <w:p/>
+          <w:p>
+            <w:r>
+              <w:t>Diagram on whiteboard</w:t>
+            </w:r>
+            <w:bookmarkStart w:id="0" w:name="_GoBack"/>
+            <w:bookmarkEnd w:id="0"/>
+          </w:p>
         </w:tc>
       </w:tr>
       <w:tr>
@@ -1211,7 +1221,11 @@
               <w:right w:val="single" w:sz="18" w:space="0" w:color="000000"/>
             </w:tcBorders>
           </w:tcPr>
-          <w:p/>
+          <w:p>
+            <w:r>
+              <w:t>Demo presentation slides</w:t>
+            </w:r>
+          </w:p>
         </w:tc>
       </w:tr>
       <w:tr>
@@ -1278,8 +1292,6 @@
             <w:r>
               <w:t>Class notebook</w:t>
             </w:r>
-            <w:bookmarkStart w:id="0" w:name="_GoBack"/>
-            <w:bookmarkEnd w:id="0"/>
           </w:p>
         </w:tc>
       </w:tr>

</xml_diff>